<commit_message>
pep8 verification and modules
</commit_message>
<xml_diff>
--- a/doc/Rapport Projet Court.docx
+++ b/doc/Rapport Projet Court.docx
@@ -2449,6 +2449,44 @@
           <w:lang w:val="fr-FR"/>
         </w:rPr>
       </w:pPr>
+    </w:p>
+    <w:p>
+      <w:pPr>
+        <w:spacing w:line="276" w:lineRule="auto"/>
+        <w:rPr>
+          <w:b/>
+          <w:bCs/>
+          <w:lang w:val="fr-FR"/>
+        </w:rPr>
+      </w:pPr>
+      <w:r>
+        <w:rPr>
+          <w:b/>
+          <w:bCs/>
+          <w:lang w:val="fr-FR"/>
+        </w:rPr>
+        <w:t>11 positions dans modèle</w:t>
+      </w:r>
+    </w:p>
+    <w:p>
+      <w:pPr>
+        <w:spacing w:line="276" w:lineRule="auto"/>
+        <w:rPr>
+          <w:b/>
+          <w:bCs/>
+          <w:lang w:val="fr-FR"/>
+        </w:rPr>
+      </w:pPr>
+    </w:p>
+    <w:p>
+      <w:pPr>
+        <w:spacing w:line="276" w:lineRule="auto"/>
+        <w:rPr>
+          <w:b/>
+          <w:bCs/>
+          <w:lang w:val="fr-FR"/>
+        </w:rPr>
+      </w:pPr>
       <w:r>
         <w:rPr>
           <w:b/>
@@ -2524,14 +2562,15 @@
         <w:pStyle w:val="Heading1"/>
         <w:spacing w:line="276" w:lineRule="auto"/>
         <w:rPr>
-          <w:lang w:val="en-US"/>
+          <w:lang w:val="fr-FR"/>
         </w:rPr>
       </w:pPr>
       <w:bookmarkStart w:id="4" w:name="_Toc51158724"/>
       <w:r>
         <w:rPr>
-          <w:lang w:val="en-US"/>
-        </w:rPr>
+          <w:lang w:val="fr-FR"/>
+        </w:rPr>
+        <w:lastRenderedPageBreak/>
         <w:t>Conclusion</w:t>
       </w:r>
       <w:bookmarkEnd w:id="4"/>
@@ -2540,7 +2579,7 @@
       <w:pPr>
         <w:spacing w:line="276" w:lineRule="auto"/>
         <w:rPr>
-          <w:lang w:val="en-US"/>
+          <w:lang w:val="fr-FR"/>
         </w:rPr>
       </w:pPr>
     </w:p>
@@ -2555,7 +2594,6 @@
         <w:rPr>
           <w:lang w:val="fr-FR"/>
         </w:rPr>
-        <w:lastRenderedPageBreak/>
         <w:t xml:space="preserve">Au terme de ce projet nous </w:t>
       </w:r>
       <w:r>
@@ -2596,6 +2634,7 @@
             <w:docPart w:val="DefaultPlaceholder_-1854013440"/>
           </w:placeholder>
         </w:sdtPr>
+        <w:sdtEndPr/>
         <w:sdtContent>
           <w:r>
             <w:rPr>
@@ -4318,6 +4357,7 @@
   </w:compat>
   <w:rsids>
     <w:rsidRoot w:val="00916663"/>
+    <w:rsid w:val="0045661B"/>
     <w:rsid w:val="006A099A"/>
     <w:rsid w:val="00916663"/>
     <w:rsid w:val="00C57C4F"/>

</xml_diff>